<commit_message>
Word Doc - Week2 submission
</commit_message>
<xml_diff>
--- a/Week2_Submission_LRecova.docx
+++ b/Week2_Submission_LRecova.docx
@@ -286,27 +286,7 @@
           <w:sz w:val="24"/>
           <w:szCs w:val="24"/>
         </w:rPr>
-        <w:t xml:space="preserve">: Y, N, 0, 1 </w:t>
-      </w:r>
-      <w:proofErr w:type="gramStart"/>
-      <w:r>
-        <w:rPr>
-          <w:rFonts w:ascii="Arial" w:eastAsia="Times New Roman" w:hAnsi="Arial" w:cs="Arial"/>
-          <w:color w:val="1F1F1F"/>
-          <w:sz w:val="24"/>
-          <w:szCs w:val="24"/>
-        </w:rPr>
-        <w:t>values</w:t>
-      </w:r>
-      <w:proofErr w:type="gramEnd"/>
-      <w:r>
-        <w:rPr>
-          <w:rFonts w:ascii="Arial" w:eastAsia="Times New Roman" w:hAnsi="Arial" w:cs="Arial"/>
-          <w:color w:val="1F1F1F"/>
-          <w:sz w:val="24"/>
-          <w:szCs w:val="24"/>
-        </w:rPr>
-        <w:t xml:space="preserve"> in the same column).  It is also clear that </w:t>
+        <w:t xml:space="preserve">: Y, N, 0, 1 values in the same column). </w:t>
       </w:r>
     </w:p>
     <w:p>
@@ -322,6 +302,42 @@
           <w:szCs w:val="24"/>
         </w:rPr>
       </w:pPr>
+      <w:r>
+        <w:rPr>
+          <w:rFonts w:ascii="Arial" w:eastAsia="Times New Roman" w:hAnsi="Arial" w:cs="Arial"/>
+          <w:color w:val="1F1F1F"/>
+          <w:sz w:val="24"/>
+          <w:szCs w:val="24"/>
+        </w:rPr>
+        <w:tab/>
+        <w:t xml:space="preserve">Based on the fields presented in this dataset, we will have to go through a pre-processing of the fields, make sure we select the features that will have a impact in the model, and remove those columns that will not be necessarily for this project. </w:t>
+      </w:r>
+    </w:p>
+    <w:p>
+      <w:pPr>
+        <w:shd w:val="clear" w:color="auto" w:fill="FFFFFF"/>
+        <w:spacing w:after="150" w:line="240" w:lineRule="auto"/>
+        <w:jc w:val="both"/>
+        <w:outlineLvl w:val="1"/>
+        <w:rPr>
+          <w:rFonts w:ascii="Arial" w:eastAsia="Times New Roman" w:hAnsi="Arial" w:cs="Arial"/>
+          <w:color w:val="1F1F1F"/>
+          <w:sz w:val="24"/>
+          <w:szCs w:val="24"/>
+        </w:rPr>
+      </w:pPr>
+      <w:r>
+        <w:rPr>
+          <w:rFonts w:ascii="Arial" w:eastAsia="Times New Roman" w:hAnsi="Arial" w:cs="Arial"/>
+          <w:color w:val="1F1F1F"/>
+          <w:sz w:val="24"/>
+          <w:szCs w:val="24"/>
+        </w:rPr>
+        <w:tab/>
+        <w:t xml:space="preserve">We will use linear regression model to predict the severity of car accident based on this dataset.  </w:t>
+      </w:r>
+      <w:bookmarkStart w:id="0" w:name="_GoBack"/>
+      <w:bookmarkEnd w:id="0"/>
     </w:p>
     <w:tbl>
       <w:tblPr>
@@ -522,16 +538,7 @@
                 <w:rFonts w:ascii="Calibri" w:eastAsia="Times New Roman" w:hAnsi="Calibri" w:cs="Calibri"/>
                 <w:color w:val="000000"/>
               </w:rPr>
-              <w:t>SEVERITY</w:t>
-            </w:r>
-            <w:bookmarkStart w:id="0" w:name="_GoBack"/>
-            <w:bookmarkEnd w:id="0"/>
-            <w:r>
-              <w:rPr>
-                <w:rFonts w:ascii="Calibri" w:eastAsia="Times New Roman" w:hAnsi="Calibri" w:cs="Calibri"/>
-                <w:color w:val="000000"/>
-              </w:rPr>
-              <w:t>CODE</w:t>
+              <w:t>SEVERITYCODE</w:t>
             </w:r>
           </w:p>
         </w:tc>
@@ -1699,6 +1706,7 @@
                 <w:rFonts w:ascii="Calibri" w:eastAsia="Times New Roman" w:hAnsi="Calibri" w:cs="Calibri"/>
                 <w:color w:val="000000"/>
               </w:rPr>
+              <w:lastRenderedPageBreak/>
               <w:t>13</w:t>
             </w:r>
           </w:p>
@@ -2099,7 +2107,6 @@
                 <w:rFonts w:ascii="Calibri" w:eastAsia="Times New Roman" w:hAnsi="Calibri" w:cs="Calibri"/>
                 <w:color w:val="000000"/>
               </w:rPr>
-              <w:lastRenderedPageBreak/>
               <w:t>17</w:t>
             </w:r>
           </w:p>
@@ -3206,23 +3213,7 @@
                 <w:rFonts w:ascii="Calibri" w:eastAsia="Times New Roman" w:hAnsi="Calibri" w:cs="Calibri"/>
                 <w:color w:val="000000"/>
               </w:rPr>
-              <w:t xml:space="preserve">Mixed of N, Y, 0, and 1 </w:t>
-            </w:r>
-            <w:proofErr w:type="gramStart"/>
-            <w:r>
-              <w:rPr>
-                <w:rFonts w:ascii="Calibri" w:eastAsia="Times New Roman" w:hAnsi="Calibri" w:cs="Calibri"/>
-                <w:color w:val="000000"/>
-              </w:rPr>
-              <w:t>parameters</w:t>
-            </w:r>
-            <w:proofErr w:type="gramEnd"/>
-            <w:r>
-              <w:rPr>
-                <w:rFonts w:ascii="Calibri" w:eastAsia="Times New Roman" w:hAnsi="Calibri" w:cs="Calibri"/>
-                <w:color w:val="000000"/>
-              </w:rPr>
-              <w:t xml:space="preserve">. </w:t>
+              <w:t xml:space="preserve">Mixed of N, Y, 0, and 1 parameters. </w:t>
             </w:r>
           </w:p>
         </w:tc>

</xml_diff>